<commit_message>
Updated Product UML with ID and Location fields
</commit_message>
<xml_diff>
--- a/Product UML.docx
+++ b/Product UML.docx
@@ -167,6 +167,85 @@
     </w:p>
     <w:p>
       <w:pPr>
+        <w:pBdr>
+          <w:bottom w:val="single" w:sz="6" w:space="1" w:color="auto"/>
+        </w:pBdr>
+        <w:spacing w:after="0" w:line="480" w:lineRule="auto"/>
+        <w:rPr>
+          <w:rFonts w:ascii="Times New Roman" w:hAnsi="Times New Roman" w:cs="Times New Roman"/>
+          <w:sz w:val="24"/>
+        </w:rPr>
+      </w:pPr>
+      <w:r>
+        <w:rPr>
+          <w:rFonts w:ascii="Times New Roman" w:hAnsi="Times New Roman" w:cs="Times New Roman"/>
+          <w:sz w:val="24"/>
+        </w:rPr>
+        <w:t xml:space="preserve">--- </w:t>
+      </w:r>
+      <w:proofErr w:type="spellStart"/>
+      <w:r>
+        <w:rPr>
+          <w:rFonts w:ascii="Times New Roman" w:hAnsi="Times New Roman" w:cs="Times New Roman"/>
+          <w:sz w:val="24"/>
+        </w:rPr>
+        <w:t>productLocation</w:t>
+      </w:r>
+      <w:proofErr w:type="spellEnd"/>
+      <w:r>
+        <w:rPr>
+          <w:rFonts w:ascii="Times New Roman" w:hAnsi="Times New Roman" w:cs="Times New Roman"/>
+          <w:sz w:val="24"/>
+        </w:rPr>
+        <w:t>: String</w:t>
+      </w:r>
+    </w:p>
+    <w:p>
+      <w:pPr>
+        <w:pBdr>
+          <w:bottom w:val="single" w:sz="6" w:space="1" w:color="auto"/>
+        </w:pBdr>
+        <w:spacing w:after="0" w:line="480" w:lineRule="auto"/>
+        <w:rPr>
+          <w:rFonts w:ascii="Times New Roman" w:hAnsi="Times New Roman" w:cs="Times New Roman"/>
+          <w:sz w:val="24"/>
+        </w:rPr>
+      </w:pPr>
+      <w:r>
+        <w:rPr>
+          <w:rFonts w:ascii="Times New Roman" w:hAnsi="Times New Roman" w:cs="Times New Roman"/>
+          <w:sz w:val="24"/>
+        </w:rPr>
+        <w:t xml:space="preserve">--- </w:t>
+      </w:r>
+      <w:proofErr w:type="spellStart"/>
+      <w:r>
+        <w:rPr>
+          <w:rFonts w:ascii="Times New Roman" w:hAnsi="Times New Roman" w:cs="Times New Roman"/>
+          <w:sz w:val="24"/>
+        </w:rPr>
+        <w:t>productID</w:t>
+      </w:r>
+      <w:proofErr w:type="spellEnd"/>
+      <w:r>
+        <w:rPr>
+          <w:rFonts w:ascii="Times New Roman" w:hAnsi="Times New Roman" w:cs="Times New Roman"/>
+          <w:sz w:val="24"/>
+        </w:rPr>
+        <w:t xml:space="preserve">: </w:t>
+      </w:r>
+      <w:proofErr w:type="spellStart"/>
+      <w:r>
+        <w:rPr>
+          <w:rFonts w:ascii="Times New Roman" w:hAnsi="Times New Roman" w:cs="Times New Roman"/>
+          <w:sz w:val="24"/>
+        </w:rPr>
+        <w:t>int</w:t>
+      </w:r>
+      <w:proofErr w:type="spellEnd"/>
+    </w:p>
+    <w:p>
+      <w:pPr>
         <w:spacing w:after="0" w:line="480" w:lineRule="auto"/>
         <w:rPr>
           <w:rFonts w:ascii="Times New Roman" w:hAnsi="Times New Roman" w:cs="Times New Roman"/>
@@ -217,6 +296,39 @@
           <w:rFonts w:ascii="Times New Roman" w:hAnsi="Times New Roman" w:cs="Times New Roman"/>
           <w:sz w:val="24"/>
         </w:rPr>
+        <w:t xml:space="preserve">, </w:t>
+      </w:r>
+    </w:p>
+    <w:p>
+      <w:pPr>
+        <w:spacing w:after="0" w:line="480" w:lineRule="auto"/>
+        <w:ind w:firstLine="720"/>
+        <w:rPr>
+          <w:rFonts w:ascii="Times New Roman" w:hAnsi="Times New Roman" w:cs="Times New Roman"/>
+          <w:sz w:val="24"/>
+        </w:rPr>
+      </w:pPr>
+      <w:r>
+        <w:rPr>
+          <w:rFonts w:ascii="Times New Roman" w:hAnsi="Times New Roman" w:cs="Times New Roman"/>
+          <w:sz w:val="24"/>
+        </w:rPr>
+        <w:t xml:space="preserve">location: String, ID: </w:t>
+      </w:r>
+      <w:proofErr w:type="spellStart"/>
+      <w:r>
+        <w:rPr>
+          <w:rFonts w:ascii="Times New Roman" w:hAnsi="Times New Roman" w:cs="Times New Roman"/>
+          <w:sz w:val="24"/>
+        </w:rPr>
+        <w:t>int</w:t>
+      </w:r>
+      <w:proofErr w:type="spellEnd"/>
+      <w:r>
+        <w:rPr>
+          <w:rFonts w:ascii="Times New Roman" w:hAnsi="Times New Roman" w:cs="Times New Roman"/>
+          <w:sz w:val="24"/>
+        </w:rPr>
         <w:t>): void</w:t>
       </w:r>
     </w:p>
@@ -244,332 +356,463 @@
           <w:sz w:val="24"/>
         </w:rPr>
       </w:pPr>
+      <w:r>
+        <w:rPr>
+          <w:rFonts w:ascii="Times New Roman" w:hAnsi="Times New Roman" w:cs="Times New Roman"/>
+          <w:sz w:val="24"/>
+        </w:rPr>
+        <w:t>+</w:t>
+      </w:r>
+      <w:r>
+        <w:rPr>
+          <w:rFonts w:ascii="Times New Roman" w:hAnsi="Times New Roman" w:cs="Times New Roman"/>
+          <w:sz w:val="24"/>
+        </w:rPr>
+        <w:t xml:space="preserve"> </w:t>
+      </w:r>
+      <w:proofErr w:type="spellStart"/>
+      <w:r>
+        <w:rPr>
+          <w:rFonts w:ascii="Times New Roman" w:hAnsi="Times New Roman" w:cs="Times New Roman"/>
+          <w:sz w:val="24"/>
+        </w:rPr>
+        <w:t>setProductName</w:t>
+      </w:r>
+      <w:proofErr w:type="spellEnd"/>
+      <w:r>
+        <w:rPr>
+          <w:rFonts w:ascii="Times New Roman" w:hAnsi="Times New Roman" w:cs="Times New Roman"/>
+          <w:sz w:val="24"/>
+        </w:rPr>
+        <w:t xml:space="preserve"> (name: String): void</w:t>
+      </w:r>
+    </w:p>
+    <w:p>
+      <w:pPr>
+        <w:spacing w:after="0" w:line="480" w:lineRule="auto"/>
+        <w:rPr>
+          <w:rFonts w:ascii="Times New Roman" w:hAnsi="Times New Roman" w:cs="Times New Roman"/>
+          <w:sz w:val="24"/>
+        </w:rPr>
+      </w:pPr>
+      <w:r>
+        <w:rPr>
+          <w:rFonts w:ascii="Times New Roman" w:hAnsi="Times New Roman" w:cs="Times New Roman"/>
+          <w:sz w:val="24"/>
+        </w:rPr>
+        <w:t xml:space="preserve">+ </w:t>
+      </w:r>
+      <w:proofErr w:type="spellStart"/>
+      <w:r>
+        <w:rPr>
+          <w:rFonts w:ascii="Times New Roman" w:hAnsi="Times New Roman" w:cs="Times New Roman"/>
+          <w:sz w:val="24"/>
+        </w:rPr>
+        <w:t>getProductName</w:t>
+      </w:r>
+      <w:proofErr w:type="spellEnd"/>
+      <w:r>
+        <w:rPr>
+          <w:rFonts w:ascii="Times New Roman" w:hAnsi="Times New Roman" w:cs="Times New Roman"/>
+          <w:sz w:val="24"/>
+        </w:rPr>
+        <w:t xml:space="preserve"> (): String</w:t>
+      </w:r>
+    </w:p>
+    <w:p>
+      <w:pPr>
+        <w:spacing w:after="0" w:line="480" w:lineRule="auto"/>
+        <w:rPr>
+          <w:rFonts w:ascii="Times New Roman" w:hAnsi="Times New Roman" w:cs="Times New Roman"/>
+          <w:sz w:val="24"/>
+        </w:rPr>
+      </w:pPr>
+      <w:r>
+        <w:rPr>
+          <w:rFonts w:ascii="Times New Roman" w:hAnsi="Times New Roman" w:cs="Times New Roman"/>
+          <w:sz w:val="24"/>
+        </w:rPr>
+        <w:t>+</w:t>
+      </w:r>
+      <w:r>
+        <w:rPr>
+          <w:rFonts w:ascii="Times New Roman" w:hAnsi="Times New Roman" w:cs="Times New Roman"/>
+          <w:sz w:val="24"/>
+        </w:rPr>
+        <w:t xml:space="preserve"> </w:t>
+      </w:r>
+      <w:proofErr w:type="spellStart"/>
+      <w:r>
+        <w:rPr>
+          <w:rFonts w:ascii="Times New Roman" w:hAnsi="Times New Roman" w:cs="Times New Roman"/>
+          <w:sz w:val="24"/>
+        </w:rPr>
+        <w:t>setProductPrice</w:t>
+      </w:r>
+      <w:proofErr w:type="spellEnd"/>
+      <w:r>
+        <w:rPr>
+          <w:rFonts w:ascii="Times New Roman" w:hAnsi="Times New Roman" w:cs="Times New Roman"/>
+          <w:sz w:val="24"/>
+        </w:rPr>
+        <w:t xml:space="preserve"> (cost: double): void</w:t>
+      </w:r>
+    </w:p>
+    <w:p>
+      <w:pPr>
+        <w:spacing w:after="0" w:line="480" w:lineRule="auto"/>
+        <w:rPr>
+          <w:rFonts w:ascii="Times New Roman" w:hAnsi="Times New Roman" w:cs="Times New Roman"/>
+          <w:sz w:val="24"/>
+        </w:rPr>
+      </w:pPr>
+      <w:r>
+        <w:rPr>
+          <w:rFonts w:ascii="Times New Roman" w:hAnsi="Times New Roman" w:cs="Times New Roman"/>
+          <w:sz w:val="24"/>
+        </w:rPr>
+        <w:t xml:space="preserve">+ </w:t>
+      </w:r>
+      <w:proofErr w:type="spellStart"/>
+      <w:r>
+        <w:rPr>
+          <w:rFonts w:ascii="Times New Roman" w:hAnsi="Times New Roman" w:cs="Times New Roman"/>
+          <w:sz w:val="24"/>
+        </w:rPr>
+        <w:t>getProductPrice</w:t>
+      </w:r>
+      <w:proofErr w:type="spellEnd"/>
+      <w:r>
+        <w:rPr>
+          <w:rFonts w:ascii="Times New Roman" w:hAnsi="Times New Roman" w:cs="Times New Roman"/>
+          <w:sz w:val="24"/>
+        </w:rPr>
+        <w:t xml:space="preserve"> (): double</w:t>
+      </w:r>
+    </w:p>
+    <w:p>
+      <w:pPr>
+        <w:spacing w:after="0" w:line="480" w:lineRule="auto"/>
+        <w:rPr>
+          <w:rFonts w:ascii="Times New Roman" w:hAnsi="Times New Roman" w:cs="Times New Roman"/>
+          <w:sz w:val="24"/>
+        </w:rPr>
+      </w:pPr>
+      <w:r>
+        <w:rPr>
+          <w:rFonts w:ascii="Times New Roman" w:hAnsi="Times New Roman" w:cs="Times New Roman"/>
+          <w:sz w:val="24"/>
+        </w:rPr>
+        <w:t>+</w:t>
+      </w:r>
+      <w:r>
+        <w:rPr>
+          <w:rFonts w:ascii="Times New Roman" w:hAnsi="Times New Roman" w:cs="Times New Roman"/>
+          <w:sz w:val="24"/>
+        </w:rPr>
+        <w:t xml:space="preserve"> </w:t>
+      </w:r>
+      <w:proofErr w:type="spellStart"/>
+      <w:proofErr w:type="gramStart"/>
+      <w:r>
+        <w:rPr>
+          <w:rFonts w:ascii="Times New Roman" w:hAnsi="Times New Roman" w:cs="Times New Roman"/>
+          <w:sz w:val="24"/>
+        </w:rPr>
+        <w:t>setProductAmount</w:t>
+      </w:r>
+      <w:proofErr w:type="spellEnd"/>
+      <w:r>
+        <w:rPr>
+          <w:rFonts w:ascii="Times New Roman" w:hAnsi="Times New Roman" w:cs="Times New Roman"/>
+          <w:sz w:val="24"/>
+        </w:rPr>
+        <w:t>(</w:t>
+      </w:r>
+      <w:proofErr w:type="gramEnd"/>
+      <w:r>
+        <w:rPr>
+          <w:rFonts w:ascii="Times New Roman" w:hAnsi="Times New Roman" w:cs="Times New Roman"/>
+          <w:sz w:val="24"/>
+        </w:rPr>
+        <w:t xml:space="preserve">amount: </w:t>
+      </w:r>
+      <w:proofErr w:type="spellStart"/>
+      <w:r>
+        <w:rPr>
+          <w:rFonts w:ascii="Times New Roman" w:hAnsi="Times New Roman" w:cs="Times New Roman"/>
+          <w:sz w:val="24"/>
+        </w:rPr>
+        <w:t>int</w:t>
+      </w:r>
+      <w:proofErr w:type="spellEnd"/>
+      <w:r>
+        <w:rPr>
+          <w:rFonts w:ascii="Times New Roman" w:hAnsi="Times New Roman" w:cs="Times New Roman"/>
+          <w:sz w:val="24"/>
+        </w:rPr>
+        <w:t>): void</w:t>
+      </w:r>
+    </w:p>
+    <w:p>
+      <w:pPr>
+        <w:spacing w:after="0" w:line="480" w:lineRule="auto"/>
+        <w:rPr>
+          <w:rFonts w:ascii="Times New Roman" w:hAnsi="Times New Roman" w:cs="Times New Roman"/>
+          <w:sz w:val="24"/>
+        </w:rPr>
+      </w:pPr>
+      <w:r>
+        <w:rPr>
+          <w:rFonts w:ascii="Times New Roman" w:hAnsi="Times New Roman" w:cs="Times New Roman"/>
+          <w:sz w:val="24"/>
+        </w:rPr>
+        <w:t xml:space="preserve">+ </w:t>
+      </w:r>
+      <w:proofErr w:type="spellStart"/>
+      <w:proofErr w:type="gramStart"/>
+      <w:r>
+        <w:rPr>
+          <w:rFonts w:ascii="Times New Roman" w:hAnsi="Times New Roman" w:cs="Times New Roman"/>
+          <w:sz w:val="24"/>
+        </w:rPr>
+        <w:t>getProductAmount</w:t>
+      </w:r>
+      <w:proofErr w:type="spellEnd"/>
+      <w:r>
+        <w:rPr>
+          <w:rFonts w:ascii="Times New Roman" w:hAnsi="Times New Roman" w:cs="Times New Roman"/>
+          <w:sz w:val="24"/>
+        </w:rPr>
+        <w:t>(</w:t>
+      </w:r>
+      <w:proofErr w:type="gramEnd"/>
+      <w:r>
+        <w:rPr>
+          <w:rFonts w:ascii="Times New Roman" w:hAnsi="Times New Roman" w:cs="Times New Roman"/>
+          <w:sz w:val="24"/>
+        </w:rPr>
+        <w:t xml:space="preserve">): </w:t>
+      </w:r>
+      <w:proofErr w:type="spellStart"/>
+      <w:r>
+        <w:rPr>
+          <w:rFonts w:ascii="Times New Roman" w:hAnsi="Times New Roman" w:cs="Times New Roman"/>
+          <w:sz w:val="24"/>
+        </w:rPr>
+        <w:t>int</w:t>
+      </w:r>
+      <w:proofErr w:type="spellEnd"/>
+    </w:p>
+    <w:p>
+      <w:pPr>
+        <w:spacing w:after="0" w:line="480" w:lineRule="auto"/>
+        <w:rPr>
+          <w:rFonts w:ascii="Times New Roman" w:hAnsi="Times New Roman" w:cs="Times New Roman"/>
+          <w:sz w:val="24"/>
+        </w:rPr>
+      </w:pPr>
+      <w:r>
+        <w:rPr>
+          <w:rFonts w:ascii="Times New Roman" w:hAnsi="Times New Roman" w:cs="Times New Roman"/>
+          <w:sz w:val="24"/>
+        </w:rPr>
+        <w:t xml:space="preserve">--- </w:t>
+      </w:r>
+      <w:proofErr w:type="spellStart"/>
+      <w:r>
+        <w:rPr>
+          <w:rFonts w:ascii="Times New Roman" w:hAnsi="Times New Roman" w:cs="Times New Roman"/>
+          <w:sz w:val="24"/>
+        </w:rPr>
+        <w:t>setIsStocked</w:t>
+      </w:r>
+      <w:proofErr w:type="spellEnd"/>
+      <w:r>
+        <w:rPr>
+          <w:rFonts w:ascii="Times New Roman" w:hAnsi="Times New Roman" w:cs="Times New Roman"/>
+          <w:sz w:val="24"/>
+        </w:rPr>
+        <w:t xml:space="preserve"> (true: bool): void</w:t>
+      </w:r>
+    </w:p>
+    <w:p>
+      <w:pPr>
+        <w:spacing w:after="0" w:line="480" w:lineRule="auto"/>
+        <w:rPr>
+          <w:rFonts w:ascii="Times New Roman" w:hAnsi="Times New Roman" w:cs="Times New Roman"/>
+          <w:sz w:val="24"/>
+        </w:rPr>
+      </w:pPr>
+      <w:r>
+        <w:rPr>
+          <w:rFonts w:ascii="Times New Roman" w:hAnsi="Times New Roman" w:cs="Times New Roman"/>
+          <w:sz w:val="24"/>
+        </w:rPr>
+        <w:t xml:space="preserve">+ </w:t>
+      </w:r>
+      <w:proofErr w:type="spellStart"/>
+      <w:r>
+        <w:rPr>
+          <w:rFonts w:ascii="Times New Roman" w:hAnsi="Times New Roman" w:cs="Times New Roman"/>
+          <w:sz w:val="24"/>
+        </w:rPr>
+        <w:t>getIsStocked</w:t>
+      </w:r>
+      <w:proofErr w:type="spellEnd"/>
+      <w:r>
+        <w:rPr>
+          <w:rFonts w:ascii="Times New Roman" w:hAnsi="Times New Roman" w:cs="Times New Roman"/>
+          <w:sz w:val="24"/>
+        </w:rPr>
+        <w:t xml:space="preserve"> (): bool</w:t>
+      </w:r>
+    </w:p>
+    <w:p>
+      <w:pPr>
+        <w:spacing w:after="0" w:line="480" w:lineRule="auto"/>
+        <w:rPr>
+          <w:rFonts w:ascii="Times New Roman" w:hAnsi="Times New Roman" w:cs="Times New Roman"/>
+          <w:sz w:val="24"/>
+        </w:rPr>
+      </w:pPr>
+      <w:r>
+        <w:rPr>
+          <w:rFonts w:ascii="Times New Roman" w:hAnsi="Times New Roman" w:cs="Times New Roman"/>
+          <w:sz w:val="24"/>
+        </w:rPr>
+        <w:t xml:space="preserve">+ </w:t>
+      </w:r>
+      <w:proofErr w:type="spellStart"/>
+      <w:r>
+        <w:rPr>
+          <w:rFonts w:ascii="Times New Roman" w:hAnsi="Times New Roman" w:cs="Times New Roman"/>
+          <w:sz w:val="24"/>
+        </w:rPr>
+        <w:t>setProductLocation</w:t>
+      </w:r>
+      <w:proofErr w:type="spellEnd"/>
+      <w:r>
+        <w:rPr>
+          <w:rFonts w:ascii="Times New Roman" w:hAnsi="Times New Roman" w:cs="Times New Roman"/>
+          <w:sz w:val="24"/>
+        </w:rPr>
+        <w:t xml:space="preserve"> (location: String): void</w:t>
+      </w:r>
+    </w:p>
+    <w:p>
+      <w:pPr>
+        <w:spacing w:after="0" w:line="480" w:lineRule="auto"/>
+        <w:rPr>
+          <w:rFonts w:ascii="Times New Roman" w:hAnsi="Times New Roman" w:cs="Times New Roman"/>
+          <w:sz w:val="24"/>
+        </w:rPr>
+      </w:pPr>
+      <w:r>
+        <w:rPr>
+          <w:rFonts w:ascii="Times New Roman" w:hAnsi="Times New Roman" w:cs="Times New Roman"/>
+          <w:sz w:val="24"/>
+        </w:rPr>
+        <w:t xml:space="preserve">+ </w:t>
+      </w:r>
+      <w:proofErr w:type="spellStart"/>
+      <w:r>
+        <w:rPr>
+          <w:rFonts w:ascii="Times New Roman" w:hAnsi="Times New Roman" w:cs="Times New Roman"/>
+          <w:sz w:val="24"/>
+        </w:rPr>
+        <w:t>getProductLocation</w:t>
+      </w:r>
+      <w:proofErr w:type="spellEnd"/>
+      <w:r>
+        <w:rPr>
+          <w:rFonts w:ascii="Times New Roman" w:hAnsi="Times New Roman" w:cs="Times New Roman"/>
+          <w:sz w:val="24"/>
+        </w:rPr>
+        <w:t xml:space="preserve"> (): String</w:t>
+      </w:r>
+    </w:p>
+    <w:p>
+      <w:pPr>
+        <w:spacing w:after="0" w:line="480" w:lineRule="auto"/>
+        <w:rPr>
+          <w:rFonts w:ascii="Times New Roman" w:hAnsi="Times New Roman" w:cs="Times New Roman"/>
+          <w:sz w:val="24"/>
+        </w:rPr>
+      </w:pPr>
+      <w:r>
+        <w:rPr>
+          <w:rFonts w:ascii="Times New Roman" w:hAnsi="Times New Roman" w:cs="Times New Roman"/>
+          <w:sz w:val="24"/>
+        </w:rPr>
+        <w:t xml:space="preserve">+ </w:t>
+      </w:r>
+      <w:proofErr w:type="spellStart"/>
+      <w:r>
+        <w:rPr>
+          <w:rFonts w:ascii="Times New Roman" w:hAnsi="Times New Roman" w:cs="Times New Roman"/>
+          <w:sz w:val="24"/>
+        </w:rPr>
+        <w:t>setProductID</w:t>
+      </w:r>
+      <w:proofErr w:type="spellEnd"/>
+      <w:r>
+        <w:rPr>
+          <w:rFonts w:ascii="Times New Roman" w:hAnsi="Times New Roman" w:cs="Times New Roman"/>
+          <w:sz w:val="24"/>
+        </w:rPr>
+        <w:t xml:space="preserve"> (ID: </w:t>
+      </w:r>
+      <w:proofErr w:type="spellStart"/>
+      <w:r>
+        <w:rPr>
+          <w:rFonts w:ascii="Times New Roman" w:hAnsi="Times New Roman" w:cs="Times New Roman"/>
+          <w:sz w:val="24"/>
+        </w:rPr>
+        <w:t>int</w:t>
+      </w:r>
+      <w:proofErr w:type="spellEnd"/>
+      <w:r>
+        <w:rPr>
+          <w:rFonts w:ascii="Times New Roman" w:hAnsi="Times New Roman" w:cs="Times New Roman"/>
+          <w:sz w:val="24"/>
+        </w:rPr>
+        <w:t>): void</w:t>
+      </w:r>
+    </w:p>
+    <w:p>
+      <w:pPr>
+        <w:spacing w:after="0" w:line="480" w:lineRule="auto"/>
+        <w:rPr>
+          <w:rFonts w:ascii="Times New Roman" w:hAnsi="Times New Roman" w:cs="Times New Roman"/>
+          <w:sz w:val="24"/>
+        </w:rPr>
+      </w:pPr>
+      <w:r>
+        <w:rPr>
+          <w:rFonts w:ascii="Times New Roman" w:hAnsi="Times New Roman" w:cs="Times New Roman"/>
+          <w:sz w:val="24"/>
+        </w:rPr>
+        <w:t xml:space="preserve">+ </w:t>
+      </w:r>
+      <w:proofErr w:type="spellStart"/>
+      <w:r>
+        <w:rPr>
+          <w:rFonts w:ascii="Times New Roman" w:hAnsi="Times New Roman" w:cs="Times New Roman"/>
+          <w:sz w:val="24"/>
+        </w:rPr>
+        <w:t>getProductID</w:t>
+      </w:r>
+      <w:proofErr w:type="spellEnd"/>
+      <w:r>
+        <w:rPr>
+          <w:rFonts w:ascii="Times New Roman" w:hAnsi="Times New Roman" w:cs="Times New Roman"/>
+          <w:sz w:val="24"/>
+        </w:rPr>
+        <w:t xml:space="preserve"> (): int</w:t>
+      </w:r>
       <w:bookmarkStart w:id="0" w:name="_GoBack"/>
       <w:bookmarkEnd w:id="0"/>
-    </w:p>
-    <w:p>
-      <w:pPr>
-        <w:spacing w:after="0" w:line="480" w:lineRule="auto"/>
-        <w:rPr>
-          <w:rFonts w:ascii="Times New Roman" w:hAnsi="Times New Roman" w:cs="Times New Roman"/>
-          <w:sz w:val="24"/>
-        </w:rPr>
-      </w:pPr>
-      <w:r>
-        <w:rPr>
-          <w:rFonts w:ascii="Times New Roman" w:hAnsi="Times New Roman" w:cs="Times New Roman"/>
-          <w:sz w:val="24"/>
-        </w:rPr>
-        <w:t>+</w:t>
-      </w:r>
-      <w:r>
-        <w:rPr>
-          <w:rFonts w:ascii="Times New Roman" w:hAnsi="Times New Roman" w:cs="Times New Roman"/>
-          <w:sz w:val="24"/>
-        </w:rPr>
-        <w:t xml:space="preserve"> </w:t>
-      </w:r>
-      <w:proofErr w:type="spellStart"/>
-      <w:r>
-        <w:rPr>
-          <w:rFonts w:ascii="Times New Roman" w:hAnsi="Times New Roman" w:cs="Times New Roman"/>
-          <w:sz w:val="24"/>
-        </w:rPr>
-        <w:t>setProductName</w:t>
-      </w:r>
-      <w:proofErr w:type="spellEnd"/>
-      <w:r>
-        <w:rPr>
-          <w:rFonts w:ascii="Times New Roman" w:hAnsi="Times New Roman" w:cs="Times New Roman"/>
-          <w:sz w:val="24"/>
-        </w:rPr>
-        <w:t xml:space="preserve"> (name: String): void</w:t>
-      </w:r>
-    </w:p>
-    <w:p>
-      <w:pPr>
-        <w:spacing w:after="0" w:line="480" w:lineRule="auto"/>
-        <w:rPr>
-          <w:rFonts w:ascii="Times New Roman" w:hAnsi="Times New Roman" w:cs="Times New Roman"/>
-          <w:sz w:val="24"/>
-        </w:rPr>
-      </w:pPr>
-    </w:p>
-    <w:p>
-      <w:pPr>
-        <w:spacing w:after="0" w:line="480" w:lineRule="auto"/>
-        <w:rPr>
-          <w:rFonts w:ascii="Times New Roman" w:hAnsi="Times New Roman" w:cs="Times New Roman"/>
-          <w:sz w:val="24"/>
-        </w:rPr>
-      </w:pPr>
-      <w:r>
-        <w:rPr>
-          <w:rFonts w:ascii="Times New Roman" w:hAnsi="Times New Roman" w:cs="Times New Roman"/>
-          <w:sz w:val="24"/>
-        </w:rPr>
-        <w:t>+</w:t>
-      </w:r>
-      <w:r>
-        <w:rPr>
-          <w:rFonts w:ascii="Times New Roman" w:hAnsi="Times New Roman" w:cs="Times New Roman"/>
-          <w:sz w:val="24"/>
-        </w:rPr>
-        <w:t xml:space="preserve"> </w:t>
-      </w:r>
-      <w:proofErr w:type="spellStart"/>
-      <w:r>
-        <w:rPr>
-          <w:rFonts w:ascii="Times New Roman" w:hAnsi="Times New Roman" w:cs="Times New Roman"/>
-          <w:sz w:val="24"/>
-        </w:rPr>
-        <w:t>setProductPrice</w:t>
-      </w:r>
-      <w:proofErr w:type="spellEnd"/>
-      <w:r>
-        <w:rPr>
-          <w:rFonts w:ascii="Times New Roman" w:hAnsi="Times New Roman" w:cs="Times New Roman"/>
-          <w:sz w:val="24"/>
-        </w:rPr>
-        <w:t xml:space="preserve"> (cost: double): void</w:t>
-      </w:r>
-    </w:p>
-    <w:p>
-      <w:pPr>
-        <w:spacing w:after="0" w:line="480" w:lineRule="auto"/>
-        <w:rPr>
-          <w:rFonts w:ascii="Times New Roman" w:hAnsi="Times New Roman" w:cs="Times New Roman"/>
-          <w:sz w:val="24"/>
-        </w:rPr>
-      </w:pPr>
-      <w:r>
-        <w:rPr>
-          <w:rFonts w:ascii="Times New Roman" w:hAnsi="Times New Roman" w:cs="Times New Roman"/>
-          <w:sz w:val="24"/>
-        </w:rPr>
-        <w:t xml:space="preserve">+ </w:t>
-      </w:r>
-      <w:proofErr w:type="spellStart"/>
-      <w:r>
-        <w:rPr>
-          <w:rFonts w:ascii="Times New Roman" w:hAnsi="Times New Roman" w:cs="Times New Roman"/>
-          <w:sz w:val="24"/>
-        </w:rPr>
-        <w:t>getProductPrice</w:t>
-      </w:r>
-      <w:proofErr w:type="spellEnd"/>
-      <w:r>
-        <w:rPr>
-          <w:rFonts w:ascii="Times New Roman" w:hAnsi="Times New Roman" w:cs="Times New Roman"/>
-          <w:sz w:val="24"/>
-        </w:rPr>
-        <w:t xml:space="preserve"> (): double</w:t>
-      </w:r>
-    </w:p>
-    <w:p>
-      <w:pPr>
-        <w:spacing w:after="0" w:line="480" w:lineRule="auto"/>
-        <w:rPr>
-          <w:rFonts w:ascii="Times New Roman" w:hAnsi="Times New Roman" w:cs="Times New Roman"/>
-          <w:sz w:val="24"/>
-        </w:rPr>
-      </w:pPr>
-    </w:p>
-    <w:p>
-      <w:pPr>
-        <w:spacing w:after="0" w:line="480" w:lineRule="auto"/>
-        <w:rPr>
-          <w:rFonts w:ascii="Times New Roman" w:hAnsi="Times New Roman" w:cs="Times New Roman"/>
-          <w:sz w:val="24"/>
-        </w:rPr>
-      </w:pPr>
-      <w:r>
-        <w:rPr>
-          <w:rFonts w:ascii="Times New Roman" w:hAnsi="Times New Roman" w:cs="Times New Roman"/>
-          <w:sz w:val="24"/>
-        </w:rPr>
-        <w:t>+</w:t>
-      </w:r>
-      <w:r>
-        <w:rPr>
-          <w:rFonts w:ascii="Times New Roman" w:hAnsi="Times New Roman" w:cs="Times New Roman"/>
-          <w:sz w:val="24"/>
-        </w:rPr>
-        <w:t xml:space="preserve"> </w:t>
-      </w:r>
-      <w:proofErr w:type="spellStart"/>
-      <w:proofErr w:type="gramStart"/>
-      <w:r>
-        <w:rPr>
-          <w:rFonts w:ascii="Times New Roman" w:hAnsi="Times New Roman" w:cs="Times New Roman"/>
-          <w:sz w:val="24"/>
-        </w:rPr>
-        <w:t>setProductAmount</w:t>
-      </w:r>
-      <w:proofErr w:type="spellEnd"/>
-      <w:r>
-        <w:rPr>
-          <w:rFonts w:ascii="Times New Roman" w:hAnsi="Times New Roman" w:cs="Times New Roman"/>
-          <w:sz w:val="24"/>
-        </w:rPr>
-        <w:t>(</w:t>
-      </w:r>
-      <w:proofErr w:type="gramEnd"/>
-      <w:r>
-        <w:rPr>
-          <w:rFonts w:ascii="Times New Roman" w:hAnsi="Times New Roman" w:cs="Times New Roman"/>
-          <w:sz w:val="24"/>
-        </w:rPr>
-        <w:t xml:space="preserve">amount: </w:t>
-      </w:r>
-      <w:proofErr w:type="spellStart"/>
-      <w:r>
-        <w:rPr>
-          <w:rFonts w:ascii="Times New Roman" w:hAnsi="Times New Roman" w:cs="Times New Roman"/>
-          <w:sz w:val="24"/>
-        </w:rPr>
-        <w:t>int</w:t>
-      </w:r>
-      <w:proofErr w:type="spellEnd"/>
-      <w:r>
-        <w:rPr>
-          <w:rFonts w:ascii="Times New Roman" w:hAnsi="Times New Roman" w:cs="Times New Roman"/>
-          <w:sz w:val="24"/>
-        </w:rPr>
-        <w:t>): void</w:t>
-      </w:r>
-    </w:p>
-    <w:p>
-      <w:pPr>
-        <w:spacing w:after="0" w:line="480" w:lineRule="auto"/>
-        <w:rPr>
-          <w:rFonts w:ascii="Times New Roman" w:hAnsi="Times New Roman" w:cs="Times New Roman"/>
-          <w:sz w:val="24"/>
-        </w:rPr>
-      </w:pPr>
-      <w:r>
-        <w:rPr>
-          <w:rFonts w:ascii="Times New Roman" w:hAnsi="Times New Roman" w:cs="Times New Roman"/>
-          <w:sz w:val="24"/>
-        </w:rPr>
-        <w:t xml:space="preserve">+ </w:t>
-      </w:r>
-      <w:proofErr w:type="spellStart"/>
-      <w:proofErr w:type="gramStart"/>
-      <w:r>
-        <w:rPr>
-          <w:rFonts w:ascii="Times New Roman" w:hAnsi="Times New Roman" w:cs="Times New Roman"/>
-          <w:sz w:val="24"/>
-        </w:rPr>
-        <w:t>getProductAmount</w:t>
-      </w:r>
-      <w:proofErr w:type="spellEnd"/>
-      <w:r>
-        <w:rPr>
-          <w:rFonts w:ascii="Times New Roman" w:hAnsi="Times New Roman" w:cs="Times New Roman"/>
-          <w:sz w:val="24"/>
-        </w:rPr>
-        <w:t>(</w:t>
-      </w:r>
-      <w:proofErr w:type="gramEnd"/>
-      <w:r>
-        <w:rPr>
-          <w:rFonts w:ascii="Times New Roman" w:hAnsi="Times New Roman" w:cs="Times New Roman"/>
-          <w:sz w:val="24"/>
-        </w:rPr>
-        <w:t xml:space="preserve">): </w:t>
-      </w:r>
-      <w:proofErr w:type="spellStart"/>
-      <w:r>
-        <w:rPr>
-          <w:rFonts w:ascii="Times New Roman" w:hAnsi="Times New Roman" w:cs="Times New Roman"/>
-          <w:sz w:val="24"/>
-        </w:rPr>
-        <w:t>int</w:t>
-      </w:r>
-      <w:proofErr w:type="spellEnd"/>
-    </w:p>
-    <w:p>
-      <w:pPr>
-        <w:spacing w:after="0" w:line="480" w:lineRule="auto"/>
-        <w:rPr>
-          <w:rFonts w:ascii="Times New Roman" w:hAnsi="Times New Roman" w:cs="Times New Roman"/>
-          <w:sz w:val="24"/>
-        </w:rPr>
-      </w:pPr>
-    </w:p>
-    <w:p>
-      <w:pPr>
-        <w:spacing w:after="0" w:line="480" w:lineRule="auto"/>
-        <w:rPr>
-          <w:rFonts w:ascii="Times New Roman" w:hAnsi="Times New Roman" w:cs="Times New Roman"/>
-          <w:sz w:val="24"/>
-        </w:rPr>
-      </w:pPr>
-      <w:r>
-        <w:rPr>
-          <w:rFonts w:ascii="Times New Roman" w:hAnsi="Times New Roman" w:cs="Times New Roman"/>
-          <w:sz w:val="24"/>
-        </w:rPr>
-        <w:t xml:space="preserve">--- </w:t>
-      </w:r>
-      <w:proofErr w:type="spellStart"/>
-      <w:r>
-        <w:rPr>
-          <w:rFonts w:ascii="Times New Roman" w:hAnsi="Times New Roman" w:cs="Times New Roman"/>
-          <w:sz w:val="24"/>
-        </w:rPr>
-        <w:t>setIsStocked</w:t>
-      </w:r>
-      <w:proofErr w:type="spellEnd"/>
-      <w:r>
-        <w:rPr>
-          <w:rFonts w:ascii="Times New Roman" w:hAnsi="Times New Roman" w:cs="Times New Roman"/>
-          <w:sz w:val="24"/>
-        </w:rPr>
-        <w:t xml:space="preserve"> (true: bool): void</w:t>
-      </w:r>
-    </w:p>
-    <w:p>
-      <w:pPr>
-        <w:spacing w:after="0" w:line="480" w:lineRule="auto"/>
-        <w:rPr>
-          <w:rFonts w:ascii="Times New Roman" w:hAnsi="Times New Roman" w:cs="Times New Roman"/>
-          <w:sz w:val="24"/>
-        </w:rPr>
-      </w:pPr>
-      <w:r>
-        <w:rPr>
-          <w:rFonts w:ascii="Times New Roman" w:hAnsi="Times New Roman" w:cs="Times New Roman"/>
-          <w:sz w:val="24"/>
-        </w:rPr>
-        <w:t xml:space="preserve">+ </w:t>
-      </w:r>
-      <w:proofErr w:type="spellStart"/>
-      <w:r>
-        <w:rPr>
-          <w:rFonts w:ascii="Times New Roman" w:hAnsi="Times New Roman" w:cs="Times New Roman"/>
-          <w:sz w:val="24"/>
-        </w:rPr>
-        <w:t>getIsStocked</w:t>
-      </w:r>
-      <w:proofErr w:type="spellEnd"/>
-      <w:r>
-        <w:rPr>
-          <w:rFonts w:ascii="Times New Roman" w:hAnsi="Times New Roman" w:cs="Times New Roman"/>
-          <w:sz w:val="24"/>
-        </w:rPr>
-        <w:t xml:space="preserve"> (): bool</w:t>
-      </w:r>
-    </w:p>
-    <w:p>
-      <w:pPr>
-        <w:spacing w:after="0" w:line="480" w:lineRule="auto"/>
-        <w:rPr>
-          <w:rFonts w:ascii="Times New Roman" w:hAnsi="Times New Roman" w:cs="Times New Roman"/>
-          <w:sz w:val="24"/>
-        </w:rPr>
-      </w:pPr>
     </w:p>
     <w:sectPr>
       <w:pgSz w:w="12240" w:h="15840"/>

</xml_diff>